<commit_message>
lab5 + rpz in progress
</commit_message>
<xml_diff>
--- a/РПЗ Лавренов ИУ5-54Б.docx
+++ b/РПЗ Лавренов ИУ5-54Б.docx
@@ -3009,15 +3009,15 @@
           <w:sz w:val="28"/>
           <w:szCs w:val="28"/>
         </w:rPr>
-        <w:t>расчёт</w:t>
-      </w:r>
-      <w:r>
-        <w:rPr>
-          <w:rFonts w:ascii="Times New Roman" w:hAnsi="Times New Roman" w:cs="Times New Roman"/>
-          <w:sz w:val="28"/>
-          <w:szCs w:val="28"/>
-        </w:rPr>
-        <w:t xml:space="preserve"> уровня игрока в </w:t>
+        <w:t>сканирование</w:t>
+      </w:r>
+      <w:r>
+        <w:rPr>
+          <w:rFonts w:ascii="Times New Roman" w:hAnsi="Times New Roman" w:cs="Times New Roman"/>
+          <w:sz w:val="28"/>
+          <w:szCs w:val="28"/>
+        </w:rPr>
+        <w:t xml:space="preserve"> в </w:t>
       </w:r>
       <w:r>
         <w:rPr>
@@ -4414,10 +4414,10 @@
           <w:lang w:val="en-US" w:bidi="ar-SA"/>
         </w:rPr>
         <w:drawing>
-          <wp:inline distT="0" distB="0" distL="0" distR="0" wp14:anchorId="4C1C2ED9" wp14:editId="183041B8">
-            <wp:extent cx="5499100" cy="2959100"/>
-            <wp:effectExtent l="0" t="0" r="0" b="0"/>
-            <wp:docPr id="1620644503" name="Рисунок 4"/>
+          <wp:inline distT="0" distB="0" distL="0" distR="0" wp14:anchorId="62619D8B" wp14:editId="3892620D">
+            <wp:extent cx="5940425" cy="2945765"/>
+            <wp:effectExtent l="0" t="0" r="3175" b="635"/>
+            <wp:docPr id="707343668" name="Рисунок 25"/>
             <wp:cNvGraphicFramePr>
               <a:graphicFrameLocks xmlns:a="http://schemas.openxmlformats.org/drawingml/2006/main" noChangeAspect="1"/>
             </wp:cNvGraphicFramePr>
@@ -4425,11 +4425,11 @@
               <a:graphicData uri="http://schemas.openxmlformats.org/drawingml/2006/picture">
                 <pic:pic xmlns:pic="http://schemas.openxmlformats.org/drawingml/2006/picture">
                   <pic:nvPicPr>
-                    <pic:cNvPr id="1620644503" name="Рисунок 1620644503"/>
+                    <pic:cNvPr id="707343668" name="Рисунок 707343668"/>
                     <pic:cNvPicPr/>
                   </pic:nvPicPr>
                   <pic:blipFill>
-                    <a:blip r:embed="rId13">
+                    <a:blip r:embed="rId13" cstate="print">
                       <a:extLst>
                         <a:ext uri="{28A0092B-C50C-407E-A947-70E740481C1C}">
                           <a14:useLocalDpi xmlns:a14="http://schemas.microsoft.com/office/drawing/2010/main" val="0"/>
@@ -4443,7 +4443,7 @@
                   <pic:spPr>
                     <a:xfrm>
                       <a:off x="0" y="0"/>
-                      <a:ext cx="5499100" cy="2959100"/>
+                      <a:ext cx="5940425" cy="2945765"/>
                     </a:xfrm>
                     <a:prstGeom prst="rect">
                       <a:avLst/>
@@ -12320,7 +12320,25 @@
           <w:szCs w:val="28"/>
           <w:lang w:eastAsia="ru-RU" w:bidi="ar-SA"/>
         </w:rPr>
-        <w:t xml:space="preserve">Реализовать интерфейс игрока в </w:t>
+        <w:t xml:space="preserve">Реализовать интерфейс </w:t>
+      </w:r>
+      <w:r>
+        <w:rPr>
+          <w:rFonts w:ascii="Times New Roman" w:eastAsia="Times New Roman" w:hAnsi="Times New Roman" w:cs="Times New Roman"/>
+          <w:sz w:val="28"/>
+          <w:szCs w:val="28"/>
+          <w:lang w:eastAsia="ru-RU" w:bidi="ar-SA"/>
+        </w:rPr>
+        <w:t>пользователя</w:t>
+      </w:r>
+      <w:r>
+        <w:rPr>
+          <w:rFonts w:ascii="Times New Roman" w:eastAsia="Times New Roman" w:hAnsi="Times New Roman" w:cs="Times New Roman"/>
+          <w:sz w:val="28"/>
+          <w:szCs w:val="28"/>
+          <w:lang w:eastAsia="ru-RU" w:bidi="ar-SA"/>
+        </w:rPr>
+        <w:t xml:space="preserve"> в </w:t>
       </w:r>
       <w:r>
         <w:rPr>
@@ -13826,6 +13844,38 @@
                 <w:lang w:val="en-US" w:bidi="ar-SA"/>
               </w:rPr>
             </w:pPr>
+            <w:proofErr w:type="spellStart"/>
+            <w:r>
+              <w:rPr>
+                <w:rFonts w:ascii="Times New Roman" w:eastAsia="Calibri" w:hAnsi="Times New Roman" w:cs="Times New Roman"/>
+                <w:sz w:val="24"/>
+                <w:szCs w:val="24"/>
+                <w:lang w:val="en-US" w:bidi="ar-SA"/>
+              </w:rPr>
+              <w:t>Satellite_id</w:t>
+            </w:r>
+            <w:proofErr w:type="spellEnd"/>
+            <w:r>
+              <w:rPr>
+                <w:rFonts w:ascii="Times New Roman" w:eastAsia="Calibri" w:hAnsi="Times New Roman" w:cs="Times New Roman"/>
+                <w:sz w:val="24"/>
+                <w:szCs w:val="24"/>
+                <w:lang w:val="en-US" w:bidi="ar-SA"/>
+              </w:rPr>
+              <w:t>: int,</w:t>
+            </w:r>
+          </w:p>
+          <w:p>
+            <w:pPr>
+              <w:spacing w:after="0" w:line="360" w:lineRule="auto"/>
+              <w:jc w:val="both"/>
+              <w:rPr>
+                <w:rFonts w:ascii="Times New Roman" w:eastAsia="Calibri" w:hAnsi="Times New Roman" w:cs="Times New Roman"/>
+                <w:sz w:val="24"/>
+                <w:szCs w:val="24"/>
+                <w:lang w:val="en-US" w:bidi="ar-SA"/>
+              </w:rPr>
+            </w:pPr>
             <w:r>
               <w:rPr>
                 <w:rFonts w:ascii="Times New Roman" w:eastAsia="Calibri" w:hAnsi="Times New Roman" w:cs="Times New Roman"/>
@@ -14763,6 +14813,7 @@
                 <w:szCs w:val="24"/>
                 <w:lang w:val="en-US" w:bidi="ar-SA"/>
               </w:rPr>
+              <w:lastRenderedPageBreak/>
               <w:t>desc: string,</w:t>
             </w:r>
           </w:p>
@@ -14785,7 +14836,6 @@
                 <w:szCs w:val="24"/>
                 <w:lang w:val="en-US" w:bidi="ar-SA"/>
               </w:rPr>
-              <w:lastRenderedPageBreak/>
               <w:t>ImageUrl</w:t>
             </w:r>
             <w:proofErr w:type="spellEnd"/>
@@ -16929,6 +16979,7 @@
                 <w:szCs w:val="24"/>
                 <w:lang w:val="en-US" w:bidi="ar-SA"/>
               </w:rPr>
+              <w:lastRenderedPageBreak/>
               <w:t>DateCompletion</w:t>
             </w:r>
             <w:proofErr w:type="spellEnd"/>
@@ -16991,7 +17042,6 @@
                 <w:szCs w:val="24"/>
                 <w:lang w:val="en-US" w:bidi="ar-SA"/>
               </w:rPr>
-              <w:lastRenderedPageBreak/>
               <w:t>Status: string,</w:t>
             </w:r>
           </w:p>
@@ -19099,7 +19149,6 @@
                 <w:lang w:bidi="ar-SA"/>
               </w:rPr>
               <w:br/>
-              <w:t xml:space="preserve">Доступен только </w:t>
             </w:r>
             <w:r>
               <w:rPr>
@@ -19109,7 +19158,7 @@
                 <w:lang w:bidi="ar-SA"/>
               </w:rPr>
               <w:lastRenderedPageBreak/>
-              <w:t>выделенному сервису</w:t>
+              <w:t>Доступен только выделенному сервису</w:t>
             </w:r>
           </w:p>
         </w:tc>
@@ -19226,6 +19275,7 @@
                 <w:szCs w:val="24"/>
                 <w:lang w:val="en-US" w:bidi="ar-SA"/>
               </w:rPr>
+              <w:lastRenderedPageBreak/>
               <w:t>percentage: string</w:t>
             </w:r>
           </w:p>
@@ -21027,6 +21077,7 @@
                 <w:szCs w:val="24"/>
                 <w:lang w:val="en-US" w:bidi="ar-SA"/>
               </w:rPr>
+              <w:lastRenderedPageBreak/>
               <w:t>"</w:t>
             </w:r>
             <w:proofErr w:type="spellStart"/>
@@ -21132,7 +21183,6 @@
                 <w:szCs w:val="24"/>
                 <w:lang w:val="en-US" w:bidi="ar-SA"/>
               </w:rPr>
-              <w:lastRenderedPageBreak/>
               <w:t>"satellite": string,</w:t>
             </w:r>
           </w:p>

</xml_diff>